<commit_message>
Código validado na reunião 11/11/2024 - Falta rever critérios renda (RD e RDPC) - Função 'carregar_pnadc' funciona com um ano e até quatro trimestres / windows 11/11/2024
</commit_message>
<xml_diff>
--- a/Desafio Pe de Meia - Visao Geral e Modelos.docx
+++ b/Desafio Pe de Meia - Visao Geral e Modelos.docx
@@ -4299,6 +4299,902 @@
       <w:r>
         <w:t xml:space="preserve">  )</w:t>
       </w:r>
+    </w:p>
+    <w:p>
+      <w:pPr>
+        <w:spacing w:line="360" w:lineRule="auto"/>
+      </w:pPr>
+    </w:p>
+    <w:p>
+      <w:pPr>
+        <w:spacing w:line="360" w:lineRule="auto"/>
+        <w:jc w:val="center"/>
+        <w:rPr>
+          <w:rFonts w:ascii="Courier New" w:hAnsi="Courier New" w:cs="Courier New"/>
+          <w:b/>
+          <w:bCs/>
+          <w:sz w:val="18"/>
+          <w:szCs w:val="18"/>
+        </w:rPr>
+      </w:pPr>
+      <w:r>
+        <w:rPr>
+          <w:rFonts w:ascii="Courier New" w:hAnsi="Courier New" w:cs="Courier New"/>
+          <w:b/>
+          <w:bCs/>
+          <w:sz w:val="18"/>
+          <w:szCs w:val="18"/>
+        </w:rPr>
+        <w:t>MODELOS ECONOMÉTRICOS</w:t>
+      </w:r>
+      <w:r>
+        <w:rPr>
+          <w:rFonts w:ascii="Courier New" w:hAnsi="Courier New" w:cs="Courier New"/>
+          <w:b/>
+          <w:bCs/>
+          <w:sz w:val="18"/>
+          <w:szCs w:val="18"/>
+        </w:rPr>
+        <w:t xml:space="preserve"> – CONSTRUÇÃO CONJUNTA</w:t>
+      </w:r>
+    </w:p>
+    <w:p>
+      <w:pPr>
+        <w:spacing w:line="360" w:lineRule="auto"/>
+        <w:rPr>
+          <w:rFonts w:ascii="Courier New" w:hAnsi="Courier New" w:cs="Courier New"/>
+          <w:b/>
+          <w:bCs/>
+          <w:sz w:val="18"/>
+          <w:szCs w:val="18"/>
+          <w:u w:val="single"/>
+        </w:rPr>
+      </w:pPr>
+      <w:r>
+        <w:rPr>
+          <w:rFonts w:ascii="Courier New" w:hAnsi="Courier New" w:cs="Courier New"/>
+          <w:b/>
+          <w:bCs/>
+          <w:sz w:val="18"/>
+          <w:szCs w:val="18"/>
+          <w:u w:val="single"/>
+        </w:rPr>
+        <w:t>Objetivos do trabalho:</w:t>
+      </w:r>
+    </w:p>
+    <w:p>
+      <w:pPr>
+        <w:pStyle w:val="PargrafodaLista"/>
+        <w:numPr>
+          <w:ilvl w:val="0"/>
+          <w:numId w:val="13"/>
+        </w:numPr>
+        <w:spacing w:line="360" w:lineRule="auto"/>
+        <w:rPr>
+          <w:rFonts w:ascii="Courier New" w:hAnsi="Courier New" w:cs="Courier New"/>
+          <w:b/>
+          <w:bCs/>
+          <w:sz w:val="18"/>
+          <w:szCs w:val="18"/>
+        </w:rPr>
+      </w:pPr>
+      <w:r>
+        <w:rPr>
+          <w:rFonts w:ascii="Courier New" w:hAnsi="Courier New" w:cs="Courier New"/>
+          <w:b/>
+          <w:bCs/>
+          <w:sz w:val="18"/>
+          <w:szCs w:val="18"/>
+        </w:rPr>
+        <w:t>Caracterizar o público-alvo</w:t>
+      </w:r>
+      <w:r>
+        <w:rPr>
+          <w:rFonts w:ascii="Courier New" w:hAnsi="Courier New" w:cs="Courier New"/>
+          <w:sz w:val="18"/>
+          <w:szCs w:val="18"/>
+        </w:rPr>
+        <w:t xml:space="preserve">: </w:t>
+      </w:r>
+      <w:r>
+        <w:rPr>
+          <w:rFonts w:ascii="Courier New" w:hAnsi="Courier New" w:cs="Courier New"/>
+          <w:sz w:val="18"/>
+          <w:szCs w:val="18"/>
+        </w:rPr>
+        <w:t xml:space="preserve">Quantificar e entender o </w:t>
+      </w:r>
+      <w:r>
+        <w:rPr>
+          <w:rFonts w:ascii="Courier New" w:hAnsi="Courier New" w:cs="Courier New"/>
+          <w:color w:val="00B050"/>
+          <w:sz w:val="18"/>
+          <w:szCs w:val="18"/>
+        </w:rPr>
+        <w:t>perfil socioeconômico</w:t>
+      </w:r>
+      <w:r>
+        <w:rPr>
+          <w:rFonts w:ascii="Courier New" w:hAnsi="Courier New" w:cs="Courier New"/>
+          <w:sz w:val="18"/>
+          <w:szCs w:val="18"/>
+        </w:rPr>
+        <w:t xml:space="preserve"> dos alunos elegíveis</w:t>
+      </w:r>
+      <w:r>
+        <w:rPr>
+          <w:rFonts w:ascii="Courier New" w:hAnsi="Courier New" w:cs="Courier New"/>
+          <w:sz w:val="18"/>
+          <w:szCs w:val="18"/>
+        </w:rPr>
+        <w:t xml:space="preserve"> </w:t>
+      </w:r>
+    </w:p>
+    <w:p>
+      <w:pPr>
+        <w:pStyle w:val="PargrafodaLista"/>
+        <w:numPr>
+          <w:ilvl w:val="1"/>
+          <w:numId w:val="13"/>
+        </w:numPr>
+        <w:spacing w:line="360" w:lineRule="auto"/>
+        <w:rPr>
+          <w:rFonts w:ascii="Courier New" w:hAnsi="Courier New" w:cs="Courier New"/>
+          <w:b/>
+          <w:bCs/>
+          <w:sz w:val="18"/>
+          <w:szCs w:val="18"/>
+        </w:rPr>
+      </w:pPr>
+      <w:r>
+        <w:rPr>
+          <w:rFonts w:ascii="Courier New" w:hAnsi="Courier New" w:cs="Courier New"/>
+          <w:b/>
+          <w:bCs/>
+          <w:sz w:val="18"/>
+          <w:szCs w:val="18"/>
+        </w:rPr>
+        <w:t>Método</w:t>
+      </w:r>
+      <w:r>
+        <w:rPr>
+          <w:rFonts w:ascii="Courier New" w:hAnsi="Courier New" w:cs="Courier New"/>
+          <w:sz w:val="18"/>
+          <w:szCs w:val="18"/>
+        </w:rPr>
+        <w:t>:</w:t>
+      </w:r>
+      <w:r>
+        <w:rPr>
+          <w:rFonts w:ascii="Courier New" w:hAnsi="Courier New" w:cs="Courier New"/>
+          <w:sz w:val="18"/>
+          <w:szCs w:val="18"/>
+        </w:rPr>
+        <w:t xml:space="preserve"> Estatística descritiva</w:t>
+      </w:r>
+    </w:p>
+    <w:p>
+      <w:pPr>
+        <w:pStyle w:val="PargrafodaLista"/>
+        <w:numPr>
+          <w:ilvl w:val="0"/>
+          <w:numId w:val="13"/>
+        </w:numPr>
+        <w:spacing w:line="360" w:lineRule="auto"/>
+        <w:rPr>
+          <w:rFonts w:ascii="Courier New" w:hAnsi="Courier New" w:cs="Courier New"/>
+          <w:b/>
+          <w:bCs/>
+          <w:sz w:val="18"/>
+          <w:szCs w:val="18"/>
+        </w:rPr>
+      </w:pPr>
+      <w:r>
+        <w:rPr>
+          <w:rFonts w:ascii="Courier New" w:hAnsi="Courier New" w:cs="Courier New"/>
+          <w:b/>
+          <w:bCs/>
+          <w:sz w:val="18"/>
+          <w:szCs w:val="18"/>
+        </w:rPr>
+        <w:t xml:space="preserve">Analisar padrões de abandono e evasão escolar: </w:t>
+      </w:r>
+      <w:r>
+        <w:rPr>
+          <w:rFonts w:ascii="Courier New" w:hAnsi="Courier New" w:cs="Courier New"/>
+          <w:sz w:val="18"/>
+          <w:szCs w:val="18"/>
+        </w:rPr>
+        <w:t xml:space="preserve">Diferenciar entre </w:t>
+      </w:r>
+      <w:r>
+        <w:rPr>
+          <w:rFonts w:ascii="Courier New" w:hAnsi="Courier New" w:cs="Courier New"/>
+          <w:color w:val="00B050"/>
+          <w:sz w:val="18"/>
+          <w:szCs w:val="18"/>
+        </w:rPr>
+        <w:t>alunos que interrompem e aqueles que continuam</w:t>
+      </w:r>
+      <w:r>
+        <w:rPr>
+          <w:rFonts w:ascii="Courier New" w:hAnsi="Courier New" w:cs="Courier New"/>
+          <w:sz w:val="18"/>
+          <w:szCs w:val="18"/>
+        </w:rPr>
+        <w:t xml:space="preserve"> seus estudos, usando dados de frequência e indicadores de escolaridade ao longo dos trimestres</w:t>
+      </w:r>
+    </w:p>
+    <w:p>
+      <w:pPr>
+        <w:pStyle w:val="PargrafodaLista"/>
+        <w:numPr>
+          <w:ilvl w:val="1"/>
+          <w:numId w:val="13"/>
+        </w:numPr>
+        <w:spacing w:line="360" w:lineRule="auto"/>
+        <w:rPr>
+          <w:rFonts w:ascii="Courier New" w:hAnsi="Courier New" w:cs="Courier New"/>
+          <w:b/>
+          <w:bCs/>
+          <w:sz w:val="18"/>
+          <w:szCs w:val="18"/>
+        </w:rPr>
+      </w:pPr>
+      <w:r>
+        <w:rPr>
+          <w:rFonts w:ascii="Courier New" w:hAnsi="Courier New" w:cs="Courier New"/>
+          <w:b/>
+          <w:bCs/>
+          <w:sz w:val="18"/>
+          <w:szCs w:val="18"/>
+        </w:rPr>
+        <w:t>Método</w:t>
+      </w:r>
+      <w:r>
+        <w:rPr>
+          <w:rFonts w:ascii="Courier New" w:hAnsi="Courier New" w:cs="Courier New"/>
+          <w:sz w:val="18"/>
+          <w:szCs w:val="18"/>
+        </w:rPr>
+        <w:t>:</w:t>
+      </w:r>
+      <w:r>
+        <w:rPr>
+          <w:rFonts w:ascii="Courier New" w:hAnsi="Courier New" w:cs="Courier New"/>
+          <w:sz w:val="18"/>
+          <w:szCs w:val="18"/>
+        </w:rPr>
+        <w:t xml:space="preserve"> </w:t>
+      </w:r>
+      <w:proofErr w:type="spellStart"/>
+      <w:r>
+        <w:rPr>
+          <w:rFonts w:ascii="Courier New" w:hAnsi="Courier New" w:cs="Courier New"/>
+          <w:sz w:val="18"/>
+          <w:szCs w:val="18"/>
+        </w:rPr>
+        <w:t>Logit</w:t>
+      </w:r>
+      <w:proofErr w:type="spellEnd"/>
+      <w:r>
+        <w:rPr>
+          <w:rFonts w:ascii="Courier New" w:hAnsi="Courier New" w:cs="Courier New"/>
+          <w:sz w:val="18"/>
+          <w:szCs w:val="18"/>
+        </w:rPr>
+        <w:t xml:space="preserve"> / </w:t>
+      </w:r>
+      <w:proofErr w:type="spellStart"/>
+      <w:r>
+        <w:rPr>
+          <w:rFonts w:ascii="Courier New" w:hAnsi="Courier New" w:cs="Courier New"/>
+          <w:sz w:val="18"/>
+          <w:szCs w:val="18"/>
+        </w:rPr>
+        <w:t>Probit</w:t>
+      </w:r>
+      <w:proofErr w:type="spellEnd"/>
+      <w:r>
+        <w:rPr>
+          <w:rFonts w:ascii="Courier New" w:hAnsi="Courier New" w:cs="Courier New"/>
+          <w:sz w:val="18"/>
+          <w:szCs w:val="18"/>
+        </w:rPr>
+        <w:t xml:space="preserve"> / </w:t>
+      </w:r>
+      <w:proofErr w:type="spellStart"/>
+      <w:r>
+        <w:rPr>
+          <w:rFonts w:ascii="Courier New" w:hAnsi="Courier New" w:cs="Courier New"/>
+          <w:sz w:val="18"/>
+          <w:szCs w:val="18"/>
+        </w:rPr>
+        <w:t>Heckit</w:t>
+      </w:r>
+      <w:proofErr w:type="spellEnd"/>
+    </w:p>
+    <w:p>
+      <w:pPr>
+        <w:pStyle w:val="PargrafodaLista"/>
+        <w:numPr>
+          <w:ilvl w:val="0"/>
+          <w:numId w:val="13"/>
+        </w:numPr>
+        <w:spacing w:line="360" w:lineRule="auto"/>
+        <w:rPr>
+          <w:rFonts w:ascii="Courier New" w:hAnsi="Courier New" w:cs="Courier New"/>
+          <w:sz w:val="18"/>
+          <w:szCs w:val="18"/>
+        </w:rPr>
+      </w:pPr>
+      <w:r>
+        <w:rPr>
+          <w:rFonts w:ascii="Courier New" w:hAnsi="Courier New" w:cs="Courier New"/>
+          <w:b/>
+          <w:bCs/>
+          <w:sz w:val="18"/>
+          <w:szCs w:val="18"/>
+        </w:rPr>
+        <w:t xml:space="preserve">Simular o impacto do programa: </w:t>
+      </w:r>
+      <w:r>
+        <w:rPr>
+          <w:rFonts w:ascii="Courier New" w:hAnsi="Courier New" w:cs="Courier New"/>
+          <w:sz w:val="18"/>
+          <w:szCs w:val="18"/>
+        </w:rPr>
+        <w:t>Estimar custos</w:t>
+      </w:r>
+    </w:p>
+    <w:p>
+      <w:pPr>
+        <w:pStyle w:val="PargrafodaLista"/>
+        <w:numPr>
+          <w:ilvl w:val="1"/>
+          <w:numId w:val="13"/>
+        </w:numPr>
+        <w:spacing w:line="360" w:lineRule="auto"/>
+        <w:rPr>
+          <w:rFonts w:ascii="Courier New" w:hAnsi="Courier New" w:cs="Courier New"/>
+          <w:b/>
+          <w:bCs/>
+          <w:sz w:val="18"/>
+          <w:szCs w:val="18"/>
+        </w:rPr>
+      </w:pPr>
+      <w:r>
+        <w:rPr>
+          <w:rFonts w:ascii="Courier New" w:hAnsi="Courier New" w:cs="Courier New"/>
+          <w:b/>
+          <w:bCs/>
+          <w:sz w:val="18"/>
+          <w:szCs w:val="18"/>
+        </w:rPr>
+        <w:t>Método</w:t>
+      </w:r>
+      <w:r>
+        <w:rPr>
+          <w:rFonts w:ascii="Courier New" w:hAnsi="Courier New" w:cs="Courier New"/>
+          <w:sz w:val="18"/>
+          <w:szCs w:val="18"/>
+        </w:rPr>
+        <w:t>:</w:t>
+      </w:r>
+      <w:r>
+        <w:rPr>
+          <w:rFonts w:ascii="Courier New" w:hAnsi="Courier New" w:cs="Courier New"/>
+          <w:sz w:val="18"/>
+          <w:szCs w:val="18"/>
+        </w:rPr>
+        <w:t xml:space="preserve"> </w:t>
+      </w:r>
+      <w:proofErr w:type="spellStart"/>
+      <w:r>
+        <w:rPr>
+          <w:rFonts w:ascii="Courier New" w:hAnsi="Courier New" w:cs="Courier New"/>
+          <w:sz w:val="18"/>
+          <w:szCs w:val="18"/>
+        </w:rPr>
+        <w:t>Logit</w:t>
+      </w:r>
+      <w:proofErr w:type="spellEnd"/>
+      <w:r>
+        <w:rPr>
+          <w:rFonts w:ascii="Courier New" w:hAnsi="Courier New" w:cs="Courier New"/>
+          <w:sz w:val="18"/>
+          <w:szCs w:val="18"/>
+        </w:rPr>
+        <w:t xml:space="preserve"> / </w:t>
+      </w:r>
+      <w:proofErr w:type="spellStart"/>
+      <w:r>
+        <w:rPr>
+          <w:rFonts w:ascii="Courier New" w:hAnsi="Courier New" w:cs="Courier New"/>
+          <w:sz w:val="18"/>
+          <w:szCs w:val="18"/>
+        </w:rPr>
+        <w:t>Probit</w:t>
+      </w:r>
+      <w:proofErr w:type="spellEnd"/>
+      <w:r>
+        <w:rPr>
+          <w:rFonts w:ascii="Courier New" w:hAnsi="Courier New" w:cs="Courier New"/>
+          <w:sz w:val="18"/>
+          <w:szCs w:val="18"/>
+        </w:rPr>
+        <w:t xml:space="preserve"> / </w:t>
+      </w:r>
+      <w:proofErr w:type="spellStart"/>
+      <w:r>
+        <w:rPr>
+          <w:rFonts w:ascii="Courier New" w:hAnsi="Courier New" w:cs="Courier New"/>
+          <w:sz w:val="18"/>
+          <w:szCs w:val="18"/>
+        </w:rPr>
+        <w:t>Heckit</w:t>
+      </w:r>
+      <w:proofErr w:type="spellEnd"/>
+    </w:p>
+    <w:p>
+      <w:pPr>
+        <w:pStyle w:val="PargrafodaLista"/>
+        <w:numPr>
+          <w:ilvl w:val="0"/>
+          <w:numId w:val="13"/>
+        </w:numPr>
+        <w:spacing w:line="360" w:lineRule="auto"/>
+        <w:rPr>
+          <w:rFonts w:ascii="Courier New" w:hAnsi="Courier New" w:cs="Courier New"/>
+          <w:sz w:val="18"/>
+          <w:szCs w:val="18"/>
+        </w:rPr>
+      </w:pPr>
+      <w:r>
+        <w:rPr>
+          <w:rFonts w:ascii="Courier New" w:hAnsi="Courier New" w:cs="Courier New"/>
+          <w:b/>
+          <w:bCs/>
+          <w:sz w:val="18"/>
+          <w:szCs w:val="18"/>
+        </w:rPr>
+        <w:t>Estimação da efetividade</w:t>
+      </w:r>
+      <w:r>
+        <w:rPr>
+          <w:rFonts w:ascii="Courier New" w:hAnsi="Courier New" w:cs="Courier New"/>
+          <w:sz w:val="18"/>
+          <w:szCs w:val="18"/>
+        </w:rPr>
+        <w:t xml:space="preserve">: Analisar a </w:t>
+      </w:r>
+      <w:r>
+        <w:rPr>
+          <w:rFonts w:ascii="Courier New" w:hAnsi="Courier New" w:cs="Courier New"/>
+          <w:color w:val="00B050"/>
+          <w:sz w:val="18"/>
+          <w:szCs w:val="18"/>
+        </w:rPr>
+        <w:t xml:space="preserve">efetividade </w:t>
+      </w:r>
+      <w:r>
+        <w:rPr>
+          <w:rFonts w:ascii="Courier New" w:hAnsi="Courier New" w:cs="Courier New"/>
+          <w:sz w:val="18"/>
+          <w:szCs w:val="18"/>
+        </w:rPr>
+        <w:t xml:space="preserve">do programa em termos de </w:t>
+      </w:r>
+      <w:r>
+        <w:rPr>
+          <w:rFonts w:ascii="Courier New" w:hAnsi="Courier New" w:cs="Courier New"/>
+          <w:color w:val="00B050"/>
+          <w:sz w:val="18"/>
+          <w:szCs w:val="18"/>
+        </w:rPr>
+        <w:t>retenção escolar</w:t>
+      </w:r>
+      <w:r>
+        <w:rPr>
+          <w:rFonts w:ascii="Courier New" w:hAnsi="Courier New" w:cs="Courier New"/>
+          <w:sz w:val="18"/>
+          <w:szCs w:val="18"/>
+        </w:rPr>
+        <w:t xml:space="preserve"> e estímulo à </w:t>
+      </w:r>
+      <w:r>
+        <w:rPr>
+          <w:rFonts w:ascii="Courier New" w:hAnsi="Courier New" w:cs="Courier New"/>
+          <w:color w:val="00B050"/>
+          <w:sz w:val="18"/>
+          <w:szCs w:val="18"/>
+        </w:rPr>
+        <w:t>conclusão do ensino médio</w:t>
+      </w:r>
+    </w:p>
+    <w:p>
+      <w:pPr>
+        <w:pStyle w:val="PargrafodaLista"/>
+        <w:numPr>
+          <w:ilvl w:val="1"/>
+          <w:numId w:val="13"/>
+        </w:numPr>
+        <w:spacing w:line="360" w:lineRule="auto"/>
+        <w:rPr>
+          <w:rFonts w:ascii="Courier New" w:hAnsi="Courier New" w:cs="Courier New"/>
+          <w:b/>
+          <w:bCs/>
+          <w:sz w:val="18"/>
+          <w:szCs w:val="18"/>
+        </w:rPr>
+      </w:pPr>
+      <w:r>
+        <w:rPr>
+          <w:rFonts w:ascii="Courier New" w:hAnsi="Courier New" w:cs="Courier New"/>
+          <w:b/>
+          <w:bCs/>
+          <w:sz w:val="18"/>
+          <w:szCs w:val="18"/>
+        </w:rPr>
+        <w:t>Método</w:t>
+      </w:r>
+      <w:r>
+        <w:rPr>
+          <w:rFonts w:ascii="Courier New" w:hAnsi="Courier New" w:cs="Courier New"/>
+          <w:sz w:val="18"/>
+          <w:szCs w:val="18"/>
+        </w:rPr>
+        <w:t>:</w:t>
+      </w:r>
+      <w:r>
+        <w:rPr>
+          <w:rFonts w:ascii="Courier New" w:hAnsi="Courier New" w:cs="Courier New"/>
+          <w:sz w:val="18"/>
+          <w:szCs w:val="18"/>
+        </w:rPr>
+        <w:t xml:space="preserve"> </w:t>
+      </w:r>
+      <w:proofErr w:type="spellStart"/>
+      <w:r>
+        <w:rPr>
+          <w:rFonts w:ascii="Courier New" w:hAnsi="Courier New" w:cs="Courier New"/>
+          <w:sz w:val="18"/>
+          <w:szCs w:val="18"/>
+        </w:rPr>
+        <w:t>Logit</w:t>
+      </w:r>
+      <w:proofErr w:type="spellEnd"/>
+      <w:r>
+        <w:rPr>
+          <w:rFonts w:ascii="Courier New" w:hAnsi="Courier New" w:cs="Courier New"/>
+          <w:sz w:val="18"/>
+          <w:szCs w:val="18"/>
+        </w:rPr>
+        <w:t xml:space="preserve"> / </w:t>
+      </w:r>
+      <w:proofErr w:type="spellStart"/>
+      <w:r>
+        <w:rPr>
+          <w:rFonts w:ascii="Courier New" w:hAnsi="Courier New" w:cs="Courier New"/>
+          <w:sz w:val="18"/>
+          <w:szCs w:val="18"/>
+        </w:rPr>
+        <w:t>Probit</w:t>
+      </w:r>
+      <w:proofErr w:type="spellEnd"/>
+      <w:r>
+        <w:rPr>
+          <w:rFonts w:ascii="Courier New" w:hAnsi="Courier New" w:cs="Courier New"/>
+          <w:sz w:val="18"/>
+          <w:szCs w:val="18"/>
+        </w:rPr>
+        <w:t xml:space="preserve"> / </w:t>
+      </w:r>
+      <w:proofErr w:type="spellStart"/>
+      <w:r>
+        <w:rPr>
+          <w:rFonts w:ascii="Courier New" w:hAnsi="Courier New" w:cs="Courier New"/>
+          <w:sz w:val="18"/>
+          <w:szCs w:val="18"/>
+        </w:rPr>
+        <w:t>Heckit</w:t>
+      </w:r>
+      <w:proofErr w:type="spellEnd"/>
+    </w:p>
+    <w:p>
+      <w:pPr>
+        <w:spacing w:line="360" w:lineRule="auto"/>
+        <w:rPr>
+          <w:rFonts w:ascii="Courier New" w:hAnsi="Courier New" w:cs="Courier New"/>
+          <w:b/>
+          <w:bCs/>
+          <w:sz w:val="18"/>
+          <w:szCs w:val="18"/>
+        </w:rPr>
+      </w:pPr>
+      <w:r>
+        <w:rPr>
+          <w:rFonts w:ascii="Courier New" w:hAnsi="Courier New" w:cs="Courier New"/>
+          <w:b/>
+          <w:bCs/>
+          <w:sz w:val="18"/>
+          <w:szCs w:val="18"/>
+        </w:rPr>
+        <w:t>Variáveis dependente</w:t>
+      </w:r>
+    </w:p>
+    <w:p>
+      <w:pPr>
+        <w:pStyle w:val="PargrafodaLista"/>
+        <w:numPr>
+          <w:ilvl w:val="0"/>
+          <w:numId w:val="14"/>
+        </w:numPr>
+        <w:spacing w:line="360" w:lineRule="auto"/>
+        <w:rPr>
+          <w:rFonts w:ascii="Courier New" w:hAnsi="Courier New" w:cs="Courier New"/>
+          <w:sz w:val="18"/>
+          <w:szCs w:val="18"/>
+        </w:rPr>
+      </w:pPr>
+      <w:r>
+        <w:rPr>
+          <w:rFonts w:ascii="Courier New" w:hAnsi="Courier New" w:cs="Courier New"/>
+          <w:sz w:val="18"/>
+          <w:szCs w:val="18"/>
+        </w:rPr>
+        <w:t>Y tal</w:t>
+      </w:r>
+    </w:p>
+    <w:p>
+      <w:pPr>
+        <w:pStyle w:val="PargrafodaLista"/>
+        <w:numPr>
+          <w:ilvl w:val="0"/>
+          <w:numId w:val="14"/>
+        </w:numPr>
+        <w:spacing w:line="360" w:lineRule="auto"/>
+        <w:rPr>
+          <w:rFonts w:ascii="Courier New" w:hAnsi="Courier New" w:cs="Courier New"/>
+          <w:sz w:val="18"/>
+          <w:szCs w:val="18"/>
+        </w:rPr>
+      </w:pPr>
+      <w:r>
+        <w:rPr>
+          <w:rFonts w:ascii="Courier New" w:hAnsi="Courier New" w:cs="Courier New"/>
+          <w:sz w:val="18"/>
+          <w:szCs w:val="18"/>
+        </w:rPr>
+        <w:t>Y tal</w:t>
+      </w:r>
+    </w:p>
+    <w:p>
+      <w:pPr>
+        <w:pStyle w:val="PargrafodaLista"/>
+        <w:numPr>
+          <w:ilvl w:val="0"/>
+          <w:numId w:val="14"/>
+        </w:numPr>
+        <w:spacing w:line="360" w:lineRule="auto"/>
+        <w:rPr>
+          <w:rFonts w:ascii="Courier New" w:hAnsi="Courier New" w:cs="Courier New"/>
+          <w:sz w:val="18"/>
+          <w:szCs w:val="18"/>
+        </w:rPr>
+      </w:pPr>
+      <w:r>
+        <w:rPr>
+          <w:rFonts w:ascii="Courier New" w:hAnsi="Courier New" w:cs="Courier New"/>
+          <w:sz w:val="18"/>
+          <w:szCs w:val="18"/>
+        </w:rPr>
+        <w:t>...</w:t>
+      </w:r>
+    </w:p>
+    <w:p>
+      <w:pPr>
+        <w:spacing w:line="360" w:lineRule="auto"/>
+        <w:rPr>
+          <w:rFonts w:ascii="Courier New" w:hAnsi="Courier New" w:cs="Courier New"/>
+          <w:b/>
+          <w:bCs/>
+          <w:sz w:val="18"/>
+          <w:szCs w:val="18"/>
+        </w:rPr>
+      </w:pPr>
+      <w:r>
+        <w:rPr>
+          <w:rFonts w:ascii="Courier New" w:hAnsi="Courier New" w:cs="Courier New"/>
+          <w:b/>
+          <w:bCs/>
+          <w:sz w:val="18"/>
+          <w:szCs w:val="18"/>
+        </w:rPr>
+        <w:t>Variáveis independentes</w:t>
+      </w:r>
+    </w:p>
+    <w:p>
+      <w:pPr>
+        <w:pStyle w:val="PargrafodaLista"/>
+        <w:numPr>
+          <w:ilvl w:val="0"/>
+          <w:numId w:val="14"/>
+        </w:numPr>
+        <w:spacing w:line="360" w:lineRule="auto"/>
+        <w:rPr>
+          <w:rFonts w:ascii="Courier New" w:hAnsi="Courier New" w:cs="Courier New"/>
+          <w:sz w:val="18"/>
+          <w:szCs w:val="18"/>
+        </w:rPr>
+      </w:pPr>
+      <w:r>
+        <w:rPr>
+          <w:rFonts w:ascii="Courier New" w:hAnsi="Courier New" w:cs="Courier New"/>
+          <w:sz w:val="18"/>
+          <w:szCs w:val="18"/>
+        </w:rPr>
+        <w:t>x</w:t>
+      </w:r>
+      <w:r>
+        <w:rPr>
+          <w:rFonts w:ascii="Courier New" w:hAnsi="Courier New" w:cs="Courier New"/>
+          <w:sz w:val="18"/>
+          <w:szCs w:val="18"/>
+        </w:rPr>
+        <w:t xml:space="preserve"> tal</w:t>
+      </w:r>
+    </w:p>
+    <w:p>
+      <w:pPr>
+        <w:pStyle w:val="PargrafodaLista"/>
+        <w:numPr>
+          <w:ilvl w:val="0"/>
+          <w:numId w:val="14"/>
+        </w:numPr>
+        <w:spacing w:line="360" w:lineRule="auto"/>
+        <w:rPr>
+          <w:rFonts w:ascii="Courier New" w:hAnsi="Courier New" w:cs="Courier New"/>
+          <w:sz w:val="18"/>
+          <w:szCs w:val="18"/>
+        </w:rPr>
+      </w:pPr>
+      <w:r>
+        <w:rPr>
+          <w:rFonts w:ascii="Courier New" w:hAnsi="Courier New" w:cs="Courier New"/>
+          <w:sz w:val="18"/>
+          <w:szCs w:val="18"/>
+        </w:rPr>
+        <w:t>x</w:t>
+      </w:r>
+      <w:r>
+        <w:rPr>
+          <w:rFonts w:ascii="Courier New" w:hAnsi="Courier New" w:cs="Courier New"/>
+          <w:sz w:val="18"/>
+          <w:szCs w:val="18"/>
+        </w:rPr>
+        <w:t xml:space="preserve"> tal</w:t>
+      </w:r>
+    </w:p>
+    <w:p>
+      <w:pPr>
+        <w:pStyle w:val="PargrafodaLista"/>
+        <w:numPr>
+          <w:ilvl w:val="0"/>
+          <w:numId w:val="14"/>
+        </w:numPr>
+        <w:spacing w:line="360" w:lineRule="auto"/>
+        <w:rPr>
+          <w:rFonts w:ascii="Courier New" w:hAnsi="Courier New" w:cs="Courier New"/>
+          <w:sz w:val="18"/>
+          <w:szCs w:val="18"/>
+        </w:rPr>
+      </w:pPr>
+      <w:r>
+        <w:rPr>
+          <w:rFonts w:ascii="Courier New" w:hAnsi="Courier New" w:cs="Courier New"/>
+          <w:sz w:val="18"/>
+          <w:szCs w:val="18"/>
+        </w:rPr>
+        <w:t>x tal</w:t>
+      </w:r>
+    </w:p>
+    <w:p>
+      <w:pPr>
+        <w:pStyle w:val="PargrafodaLista"/>
+        <w:numPr>
+          <w:ilvl w:val="0"/>
+          <w:numId w:val="14"/>
+        </w:numPr>
+        <w:spacing w:line="360" w:lineRule="auto"/>
+        <w:rPr>
+          <w:rFonts w:ascii="Courier New" w:hAnsi="Courier New" w:cs="Courier New"/>
+          <w:sz w:val="18"/>
+          <w:szCs w:val="18"/>
+        </w:rPr>
+      </w:pPr>
+      <w:r>
+        <w:rPr>
+          <w:rFonts w:ascii="Courier New" w:hAnsi="Courier New" w:cs="Courier New"/>
+          <w:sz w:val="18"/>
+          <w:szCs w:val="18"/>
+        </w:rPr>
+        <w:t>x tal</w:t>
+      </w:r>
+    </w:p>
+    <w:p>
+      <w:pPr>
+        <w:pStyle w:val="PargrafodaLista"/>
+        <w:numPr>
+          <w:ilvl w:val="0"/>
+          <w:numId w:val="14"/>
+        </w:numPr>
+        <w:spacing w:line="360" w:lineRule="auto"/>
+        <w:rPr>
+          <w:rFonts w:ascii="Courier New" w:hAnsi="Courier New" w:cs="Courier New"/>
+          <w:sz w:val="18"/>
+          <w:szCs w:val="18"/>
+        </w:rPr>
+      </w:pPr>
+      <w:r>
+        <w:rPr>
+          <w:rFonts w:ascii="Courier New" w:hAnsi="Courier New" w:cs="Courier New"/>
+          <w:sz w:val="18"/>
+          <w:szCs w:val="18"/>
+        </w:rPr>
+        <w:t>x tal</w:t>
+      </w:r>
+    </w:p>
+    <w:p>
+      <w:pPr>
+        <w:pStyle w:val="PargrafodaLista"/>
+        <w:numPr>
+          <w:ilvl w:val="0"/>
+          <w:numId w:val="14"/>
+        </w:numPr>
+        <w:spacing w:line="360" w:lineRule="auto"/>
+        <w:rPr>
+          <w:rFonts w:ascii="Courier New" w:hAnsi="Courier New" w:cs="Courier New"/>
+          <w:sz w:val="18"/>
+          <w:szCs w:val="18"/>
+        </w:rPr>
+      </w:pPr>
+      <w:r>
+        <w:rPr>
+          <w:rFonts w:ascii="Courier New" w:hAnsi="Courier New" w:cs="Courier New"/>
+          <w:sz w:val="18"/>
+          <w:szCs w:val="18"/>
+        </w:rPr>
+        <w:t>x tal</w:t>
+      </w:r>
+    </w:p>
+    <w:p>
+      <w:pPr>
+        <w:pStyle w:val="PargrafodaLista"/>
+        <w:numPr>
+          <w:ilvl w:val="0"/>
+          <w:numId w:val="14"/>
+        </w:numPr>
+        <w:spacing w:line="360" w:lineRule="auto"/>
+        <w:rPr>
+          <w:rFonts w:ascii="Courier New" w:hAnsi="Courier New" w:cs="Courier New"/>
+          <w:sz w:val="18"/>
+          <w:szCs w:val="18"/>
+        </w:rPr>
+      </w:pPr>
+      <w:r>
+        <w:rPr>
+          <w:rFonts w:ascii="Courier New" w:hAnsi="Courier New" w:cs="Courier New"/>
+          <w:sz w:val="18"/>
+          <w:szCs w:val="18"/>
+        </w:rPr>
+        <w:t>...</w:t>
+      </w:r>
+    </w:p>
+    <w:p>
+      <w:pPr>
+        <w:spacing w:line="360" w:lineRule="auto"/>
+      </w:pPr>
     </w:p>
     <w:sectPr>
       <w:pgSz w:w="11906" w:h="16838"/>
@@ -5112,6 +6008,232 @@
     </w:lvl>
   </w:abstractNum>
   <w:abstractNum w:abstractNumId="6" w15:restartNumberingAfterBreak="0">
+    <w:nsid w:val="3BA2680E"/>
+    <w:multiLevelType w:val="hybridMultilevel"/>
+    <w:tmpl w:val="47C6EE40"/>
+    <w:lvl w:ilvl="0" w:tplc="04160001">
+      <w:start w:val="1"/>
+      <w:numFmt w:val="bullet"/>
+      <w:lvlText w:val=""/>
+      <w:lvlJc w:val="left"/>
+      <w:pPr>
+        <w:ind w:left="720" w:hanging="360"/>
+      </w:pPr>
+      <w:rPr>
+        <w:rFonts w:ascii="Symbol" w:hAnsi="Symbol" w:hint="default"/>
+      </w:rPr>
+    </w:lvl>
+    <w:lvl w:ilvl="1" w:tplc="04160003" w:tentative="1">
+      <w:start w:val="1"/>
+      <w:numFmt w:val="bullet"/>
+      <w:lvlText w:val="o"/>
+      <w:lvlJc w:val="left"/>
+      <w:pPr>
+        <w:ind w:left="1440" w:hanging="360"/>
+      </w:pPr>
+      <w:rPr>
+        <w:rFonts w:ascii="Courier New" w:hAnsi="Courier New" w:cs="Courier New" w:hint="default"/>
+      </w:rPr>
+    </w:lvl>
+    <w:lvl w:ilvl="2" w:tplc="04160005" w:tentative="1">
+      <w:start w:val="1"/>
+      <w:numFmt w:val="bullet"/>
+      <w:lvlText w:val=""/>
+      <w:lvlJc w:val="left"/>
+      <w:pPr>
+        <w:ind w:left="2160" w:hanging="360"/>
+      </w:pPr>
+      <w:rPr>
+        <w:rFonts w:ascii="Wingdings" w:hAnsi="Wingdings" w:hint="default"/>
+      </w:rPr>
+    </w:lvl>
+    <w:lvl w:ilvl="3" w:tplc="04160001" w:tentative="1">
+      <w:start w:val="1"/>
+      <w:numFmt w:val="bullet"/>
+      <w:lvlText w:val=""/>
+      <w:lvlJc w:val="left"/>
+      <w:pPr>
+        <w:ind w:left="2880" w:hanging="360"/>
+      </w:pPr>
+      <w:rPr>
+        <w:rFonts w:ascii="Symbol" w:hAnsi="Symbol" w:hint="default"/>
+      </w:rPr>
+    </w:lvl>
+    <w:lvl w:ilvl="4" w:tplc="04160003" w:tentative="1">
+      <w:start w:val="1"/>
+      <w:numFmt w:val="bullet"/>
+      <w:lvlText w:val="o"/>
+      <w:lvlJc w:val="left"/>
+      <w:pPr>
+        <w:ind w:left="3600" w:hanging="360"/>
+      </w:pPr>
+      <w:rPr>
+        <w:rFonts w:ascii="Courier New" w:hAnsi="Courier New" w:cs="Courier New" w:hint="default"/>
+      </w:rPr>
+    </w:lvl>
+    <w:lvl w:ilvl="5" w:tplc="04160005" w:tentative="1">
+      <w:start w:val="1"/>
+      <w:numFmt w:val="bullet"/>
+      <w:lvlText w:val=""/>
+      <w:lvlJc w:val="left"/>
+      <w:pPr>
+        <w:ind w:left="4320" w:hanging="360"/>
+      </w:pPr>
+      <w:rPr>
+        <w:rFonts w:ascii="Wingdings" w:hAnsi="Wingdings" w:hint="default"/>
+      </w:rPr>
+    </w:lvl>
+    <w:lvl w:ilvl="6" w:tplc="04160001" w:tentative="1">
+      <w:start w:val="1"/>
+      <w:numFmt w:val="bullet"/>
+      <w:lvlText w:val=""/>
+      <w:lvlJc w:val="left"/>
+      <w:pPr>
+        <w:ind w:left="5040" w:hanging="360"/>
+      </w:pPr>
+      <w:rPr>
+        <w:rFonts w:ascii="Symbol" w:hAnsi="Symbol" w:hint="default"/>
+      </w:rPr>
+    </w:lvl>
+    <w:lvl w:ilvl="7" w:tplc="04160003" w:tentative="1">
+      <w:start w:val="1"/>
+      <w:numFmt w:val="bullet"/>
+      <w:lvlText w:val="o"/>
+      <w:lvlJc w:val="left"/>
+      <w:pPr>
+        <w:ind w:left="5760" w:hanging="360"/>
+      </w:pPr>
+      <w:rPr>
+        <w:rFonts w:ascii="Courier New" w:hAnsi="Courier New" w:cs="Courier New" w:hint="default"/>
+      </w:rPr>
+    </w:lvl>
+    <w:lvl w:ilvl="8" w:tplc="04160005" w:tentative="1">
+      <w:start w:val="1"/>
+      <w:numFmt w:val="bullet"/>
+      <w:lvlText w:val=""/>
+      <w:lvlJc w:val="left"/>
+      <w:pPr>
+        <w:ind w:left="6480" w:hanging="360"/>
+      </w:pPr>
+      <w:rPr>
+        <w:rFonts w:ascii="Wingdings" w:hAnsi="Wingdings" w:hint="default"/>
+      </w:rPr>
+    </w:lvl>
+  </w:abstractNum>
+  <w:abstractNum w:abstractNumId="7" w15:restartNumberingAfterBreak="0">
+    <w:nsid w:val="415D3DC8"/>
+    <w:multiLevelType w:val="hybridMultilevel"/>
+    <w:tmpl w:val="C44C26D2"/>
+    <w:lvl w:ilvl="0" w:tplc="04160001">
+      <w:start w:val="1"/>
+      <w:numFmt w:val="bullet"/>
+      <w:lvlText w:val=""/>
+      <w:lvlJc w:val="left"/>
+      <w:pPr>
+        <w:ind w:left="720" w:hanging="360"/>
+      </w:pPr>
+      <w:rPr>
+        <w:rFonts w:ascii="Symbol" w:hAnsi="Symbol" w:hint="default"/>
+      </w:rPr>
+    </w:lvl>
+    <w:lvl w:ilvl="1" w:tplc="04160003">
+      <w:start w:val="1"/>
+      <w:numFmt w:val="bullet"/>
+      <w:lvlText w:val="o"/>
+      <w:lvlJc w:val="left"/>
+      <w:pPr>
+        <w:ind w:left="1440" w:hanging="360"/>
+      </w:pPr>
+      <w:rPr>
+        <w:rFonts w:ascii="Courier New" w:hAnsi="Courier New" w:cs="Courier New" w:hint="default"/>
+      </w:rPr>
+    </w:lvl>
+    <w:lvl w:ilvl="2" w:tplc="04160005" w:tentative="1">
+      <w:start w:val="1"/>
+      <w:numFmt w:val="bullet"/>
+      <w:lvlText w:val=""/>
+      <w:lvlJc w:val="left"/>
+      <w:pPr>
+        <w:ind w:left="2160" w:hanging="360"/>
+      </w:pPr>
+      <w:rPr>
+        <w:rFonts w:ascii="Wingdings" w:hAnsi="Wingdings" w:hint="default"/>
+      </w:rPr>
+    </w:lvl>
+    <w:lvl w:ilvl="3" w:tplc="04160001" w:tentative="1">
+      <w:start w:val="1"/>
+      <w:numFmt w:val="bullet"/>
+      <w:lvlText w:val=""/>
+      <w:lvlJc w:val="left"/>
+      <w:pPr>
+        <w:ind w:left="2880" w:hanging="360"/>
+      </w:pPr>
+      <w:rPr>
+        <w:rFonts w:ascii="Symbol" w:hAnsi="Symbol" w:hint="default"/>
+      </w:rPr>
+    </w:lvl>
+    <w:lvl w:ilvl="4" w:tplc="04160003" w:tentative="1">
+      <w:start w:val="1"/>
+      <w:numFmt w:val="bullet"/>
+      <w:lvlText w:val="o"/>
+      <w:lvlJc w:val="left"/>
+      <w:pPr>
+        <w:ind w:left="3600" w:hanging="360"/>
+      </w:pPr>
+      <w:rPr>
+        <w:rFonts w:ascii="Courier New" w:hAnsi="Courier New" w:cs="Courier New" w:hint="default"/>
+      </w:rPr>
+    </w:lvl>
+    <w:lvl w:ilvl="5" w:tplc="04160005" w:tentative="1">
+      <w:start w:val="1"/>
+      <w:numFmt w:val="bullet"/>
+      <w:lvlText w:val=""/>
+      <w:lvlJc w:val="left"/>
+      <w:pPr>
+        <w:ind w:left="4320" w:hanging="360"/>
+      </w:pPr>
+      <w:rPr>
+        <w:rFonts w:ascii="Wingdings" w:hAnsi="Wingdings" w:hint="default"/>
+      </w:rPr>
+    </w:lvl>
+    <w:lvl w:ilvl="6" w:tplc="04160001" w:tentative="1">
+      <w:start w:val="1"/>
+      <w:numFmt w:val="bullet"/>
+      <w:lvlText w:val=""/>
+      <w:lvlJc w:val="left"/>
+      <w:pPr>
+        <w:ind w:left="5040" w:hanging="360"/>
+      </w:pPr>
+      <w:rPr>
+        <w:rFonts w:ascii="Symbol" w:hAnsi="Symbol" w:hint="default"/>
+      </w:rPr>
+    </w:lvl>
+    <w:lvl w:ilvl="7" w:tplc="04160003" w:tentative="1">
+      <w:start w:val="1"/>
+      <w:numFmt w:val="bullet"/>
+      <w:lvlText w:val="o"/>
+      <w:lvlJc w:val="left"/>
+      <w:pPr>
+        <w:ind w:left="5760" w:hanging="360"/>
+      </w:pPr>
+      <w:rPr>
+        <w:rFonts w:ascii="Courier New" w:hAnsi="Courier New" w:cs="Courier New" w:hint="default"/>
+      </w:rPr>
+    </w:lvl>
+    <w:lvl w:ilvl="8" w:tplc="04160005" w:tentative="1">
+      <w:start w:val="1"/>
+      <w:numFmt w:val="bullet"/>
+      <w:lvlText w:val=""/>
+      <w:lvlJc w:val="left"/>
+      <w:pPr>
+        <w:ind w:left="6480" w:hanging="360"/>
+      </w:pPr>
+      <w:rPr>
+        <w:rFonts w:ascii="Wingdings" w:hAnsi="Wingdings" w:hint="default"/>
+      </w:rPr>
+    </w:lvl>
+  </w:abstractNum>
+  <w:abstractNum w:abstractNumId="8" w15:restartNumberingAfterBreak="0">
     <w:nsid w:val="5A38549A"/>
     <w:multiLevelType w:val="multilevel"/>
     <w:tmpl w:val="D5FE033E"/>
@@ -5260,7 +6382,7 @@
       </w:rPr>
     </w:lvl>
   </w:abstractNum>
-  <w:abstractNum w:abstractNumId="7" w15:restartNumberingAfterBreak="0">
+  <w:abstractNum w:abstractNumId="9" w15:restartNumberingAfterBreak="0">
     <w:nsid w:val="60072B2E"/>
     <w:multiLevelType w:val="multilevel"/>
     <w:tmpl w:val="93A6D268"/>
@@ -5409,7 +6531,7 @@
       </w:rPr>
     </w:lvl>
   </w:abstractNum>
-  <w:abstractNum w:abstractNumId="8" w15:restartNumberingAfterBreak="0">
+  <w:abstractNum w:abstractNumId="10" w15:restartNumberingAfterBreak="0">
     <w:nsid w:val="604E6DD5"/>
     <w:multiLevelType w:val="multilevel"/>
     <w:tmpl w:val="8C1A2344"/>
@@ -5558,7 +6680,7 @@
       </w:rPr>
     </w:lvl>
   </w:abstractNum>
-  <w:abstractNum w:abstractNumId="9" w15:restartNumberingAfterBreak="0">
+  <w:abstractNum w:abstractNumId="11" w15:restartNumberingAfterBreak="0">
     <w:nsid w:val="60EA32AD"/>
     <w:multiLevelType w:val="multilevel"/>
     <w:tmpl w:val="A3DA5A0E"/>
@@ -5707,7 +6829,7 @@
       </w:rPr>
     </w:lvl>
   </w:abstractNum>
-  <w:abstractNum w:abstractNumId="10" w15:restartNumberingAfterBreak="0">
+  <w:abstractNum w:abstractNumId="12" w15:restartNumberingAfterBreak="0">
     <w:nsid w:val="79B016D8"/>
     <w:multiLevelType w:val="multilevel"/>
     <w:tmpl w:val="3A22793E"/>
@@ -5856,7 +6978,7 @@
       </w:rPr>
     </w:lvl>
   </w:abstractNum>
-  <w:abstractNum w:abstractNumId="11" w15:restartNumberingAfterBreak="0">
+  <w:abstractNum w:abstractNumId="13" w15:restartNumberingAfterBreak="0">
     <w:nsid w:val="7CA764D7"/>
     <w:multiLevelType w:val="multilevel"/>
     <w:tmpl w:val="BD725B8E"/>
@@ -5970,28 +7092,28 @@
     </w:lvl>
   </w:abstractNum>
   <w:num w:numId="1" w16cid:durableId="1991977837">
-    <w:abstractNumId w:val="11"/>
+    <w:abstractNumId w:val="13"/>
   </w:num>
   <w:num w:numId="2" w16cid:durableId="2090879409">
     <w:abstractNumId w:val="4"/>
   </w:num>
   <w:num w:numId="3" w16cid:durableId="709458949">
-    <w:abstractNumId w:val="8"/>
+    <w:abstractNumId w:val="10"/>
   </w:num>
   <w:num w:numId="4" w16cid:durableId="700857700">
     <w:abstractNumId w:val="2"/>
   </w:num>
   <w:num w:numId="5" w16cid:durableId="957950530">
-    <w:abstractNumId w:val="7"/>
+    <w:abstractNumId w:val="9"/>
   </w:num>
   <w:num w:numId="6" w16cid:durableId="1788236048">
-    <w:abstractNumId w:val="6"/>
+    <w:abstractNumId w:val="8"/>
   </w:num>
   <w:num w:numId="7" w16cid:durableId="1662197042">
     <w:abstractNumId w:val="3"/>
   </w:num>
   <w:num w:numId="8" w16cid:durableId="1493911476">
-    <w:abstractNumId w:val="10"/>
+    <w:abstractNumId w:val="12"/>
   </w:num>
   <w:num w:numId="9" w16cid:durableId="1126241752">
     <w:abstractNumId w:val="0"/>
@@ -6000,10 +7122,16 @@
     <w:abstractNumId w:val="5"/>
   </w:num>
   <w:num w:numId="11" w16cid:durableId="459148514">
-    <w:abstractNumId w:val="9"/>
+    <w:abstractNumId w:val="11"/>
   </w:num>
   <w:num w:numId="12" w16cid:durableId="895238955">
     <w:abstractNumId w:val="1"/>
+  </w:num>
+  <w:num w:numId="13" w16cid:durableId="1139230932">
+    <w:abstractNumId w:val="7"/>
+  </w:num>
+  <w:num w:numId="14" w16cid:durableId="396902258">
+    <w:abstractNumId w:val="6"/>
   </w:num>
 </w:numbering>
 </file>
@@ -6611,6 +7739,7 @@
   <w:style w:type="character" w:default="1" w:styleId="Fontepargpadro">
     <w:name w:val="Default Paragraph Font"/>
     <w:uiPriority w:val="1"/>
+    <w:semiHidden/>
     <w:unhideWhenUsed/>
   </w:style>
   <w:style w:type="table" w:default="1" w:styleId="Tabelanormal">

</xml_diff>

<commit_message>
comparacao codigo Fernando (até linha 254) e Curti (até linha 58) / windows 12/11/2024
</commit_message>
<xml_diff>
--- a/Desafio Pe de Meia - Visao Geral e Modelos.docx
+++ b/Desafio Pe de Meia - Visao Geral e Modelos.docx
@@ -5034,46 +5034,53 @@
           <w:sz w:val="18"/>
           <w:szCs w:val="18"/>
         </w:rPr>
-        <w:t>x</w:t>
-      </w:r>
-      <w:r>
+        <w:t>x tal</w:t>
+      </w:r>
+    </w:p>
+    <w:p>
+      <w:pPr>
+        <w:pStyle w:val="PargrafodaLista"/>
+        <w:numPr>
+          <w:ilvl w:val="0"/>
+          <w:numId w:val="14"/>
+        </w:numPr>
+        <w:spacing w:line="360" w:lineRule="auto"/>
         <w:rPr>
           <w:rFonts w:ascii="Courier New" w:hAnsi="Courier New" w:cs="Courier New"/>
           <w:sz w:val="18"/>
           <w:szCs w:val="18"/>
         </w:rPr>
-        <w:t xml:space="preserve"> tal</w:t>
-      </w:r>
-    </w:p>
-    <w:p>
-      <w:pPr>
-        <w:pStyle w:val="PargrafodaLista"/>
-        <w:numPr>
-          <w:ilvl w:val="0"/>
-          <w:numId w:val="14"/>
-        </w:numPr>
-        <w:spacing w:line="360" w:lineRule="auto"/>
+      </w:pPr>
+      <w:r>
         <w:rPr>
           <w:rFonts w:ascii="Courier New" w:hAnsi="Courier New" w:cs="Courier New"/>
           <w:sz w:val="18"/>
           <w:szCs w:val="18"/>
         </w:rPr>
-      </w:pPr>
-      <w:r>
+        <w:t>x tal</w:t>
+      </w:r>
+    </w:p>
+    <w:p>
+      <w:pPr>
+        <w:pStyle w:val="PargrafodaLista"/>
+        <w:numPr>
+          <w:ilvl w:val="0"/>
+          <w:numId w:val="14"/>
+        </w:numPr>
+        <w:spacing w:line="360" w:lineRule="auto"/>
         <w:rPr>
           <w:rFonts w:ascii="Courier New" w:hAnsi="Courier New" w:cs="Courier New"/>
           <w:sz w:val="18"/>
           <w:szCs w:val="18"/>
         </w:rPr>
-        <w:t>x</w:t>
-      </w:r>
+      </w:pPr>
       <w:r>
         <w:rPr>
           <w:rFonts w:ascii="Courier New" w:hAnsi="Courier New" w:cs="Courier New"/>
           <w:sz w:val="18"/>
           <w:szCs w:val="18"/>
         </w:rPr>
-        <w:t xml:space="preserve"> tal</w:t>
+        <w:t>x tal</w:t>
       </w:r>
     </w:p>
     <w:p>
@@ -5152,6 +5159,9 @@
           <w:ilvl w:val="0"/>
           <w:numId w:val="14"/>
         </w:numPr>
+        <w:pBdr>
+          <w:bottom w:val="dotted" w:sz="24" w:space="1" w:color="auto"/>
+        </w:pBdr>
         <w:spacing w:line="360" w:lineRule="auto"/>
         <w:rPr>
           <w:rFonts w:ascii="Courier New" w:hAnsi="Courier New" w:cs="Courier New"/>
@@ -5165,36 +5175,369 @@
           <w:sz w:val="18"/>
           <w:szCs w:val="18"/>
         </w:rPr>
-        <w:t>x tal</w:t>
-      </w:r>
-    </w:p>
-    <w:p>
-      <w:pPr>
-        <w:pStyle w:val="PargrafodaLista"/>
-        <w:numPr>
-          <w:ilvl w:val="0"/>
-          <w:numId w:val="14"/>
-        </w:numPr>
+        <w:t>...</w:t>
+      </w:r>
+    </w:p>
+    <w:p>
+      <w:pPr>
         <w:spacing w:line="360" w:lineRule="auto"/>
-        <w:rPr>
-          <w:rFonts w:ascii="Courier New" w:hAnsi="Courier New" w:cs="Courier New"/>
-          <w:sz w:val="18"/>
-          <w:szCs w:val="18"/>
-        </w:rPr>
-      </w:pPr>
-      <w:r>
-        <w:rPr>
-          <w:rFonts w:ascii="Courier New" w:hAnsi="Courier New" w:cs="Courier New"/>
-          <w:sz w:val="18"/>
-          <w:szCs w:val="18"/>
-        </w:rPr>
-        <w:t>...</w:t>
-      </w:r>
+      </w:pPr>
+      <w:r>
+        <w:t xml:space="preserve">Variáveis Curti que estão no meu </w:t>
+      </w:r>
+      <w:proofErr w:type="spellStart"/>
+      <w:r>
+        <w:t>df</w:t>
+      </w:r>
+      <w:proofErr w:type="spellEnd"/>
     </w:p>
     <w:p>
       <w:pPr>
         <w:spacing w:line="360" w:lineRule="auto"/>
       </w:pPr>
+    </w:p>
+    <w:p>
+      <w:pPr>
+        <w:spacing w:line="360" w:lineRule="auto"/>
+      </w:pPr>
+    </w:p>
+    <w:p>
+      <w:pPr>
+        <w:spacing w:line="360" w:lineRule="auto"/>
+      </w:pPr>
+      <w:proofErr w:type="spellStart"/>
+      <w:r>
+        <w:t>variaveis_interesse</w:t>
+      </w:r>
+      <w:proofErr w:type="spellEnd"/>
+      <w:r>
+        <w:t xml:space="preserve"> &lt;- </w:t>
+      </w:r>
+      <w:proofErr w:type="gramStart"/>
+      <w:r>
+        <w:t>c(</w:t>
+      </w:r>
+      <w:proofErr w:type="gramEnd"/>
+    </w:p>
+    <w:p>
+      <w:pPr>
+        <w:spacing w:line="360" w:lineRule="auto"/>
+      </w:pPr>
+      <w:r>
+        <w:t xml:space="preserve">  "</w:t>
+      </w:r>
+      <w:r>
+        <w:rPr>
+          <w:highlight w:val="cyan"/>
+        </w:rPr>
+        <w:t>UPA</w:t>
+      </w:r>
+      <w:r>
+        <w:t>", "</w:t>
+      </w:r>
+      <w:r>
+        <w:rPr>
+          <w:highlight w:val="yellow"/>
+        </w:rPr>
+        <w:t>V1008</w:t>
+      </w:r>
+      <w:r>
+        <w:t>", "</w:t>
+      </w:r>
+      <w:r>
+        <w:rPr>
+          <w:highlight w:val="yellow"/>
+        </w:rPr>
+        <w:t>V1014</w:t>
+      </w:r>
+      <w:r>
+        <w:t>", "</w:t>
+      </w:r>
+      <w:r>
+        <w:rPr>
+          <w:highlight w:val="yellow"/>
+        </w:rPr>
+        <w:t>V2003</w:t>
+      </w:r>
+      <w:r>
+        <w:t>", "</w:t>
+      </w:r>
+      <w:r>
+        <w:rPr>
+          <w:highlight w:val="red"/>
+        </w:rPr>
+        <w:t>V2008</w:t>
+      </w:r>
+      <w:commentRangeStart w:id="0"/>
+      <w:r>
+        <w:t>"</w:t>
+      </w:r>
+      <w:commentRangeEnd w:id="0"/>
+      <w:r>
+        <w:rPr>
+          <w:rStyle w:val="Refdecomentrio"/>
+        </w:rPr>
+        <w:commentReference w:id="0"/>
+      </w:r>
+      <w:r>
+        <w:t>, "</w:t>
+      </w:r>
+      <w:r>
+        <w:rPr>
+          <w:highlight w:val="yellow"/>
+        </w:rPr>
+        <w:t>V20081</w:t>
+      </w:r>
+      <w:r>
+        <w:t>", "</w:t>
+      </w:r>
+      <w:r>
+        <w:rPr>
+          <w:highlight w:val="yellow"/>
+        </w:rPr>
+        <w:t>V20082</w:t>
+      </w:r>
+      <w:r>
+        <w:t>", "</w:t>
+      </w:r>
+      <w:r>
+        <w:rPr>
+          <w:highlight w:val="yellow"/>
+        </w:rPr>
+        <w:t>V2009</w:t>
+      </w:r>
+      <w:r>
+        <w:t>",</w:t>
+      </w:r>
+    </w:p>
+    <w:p>
+      <w:pPr>
+        <w:spacing w:line="360" w:lineRule="auto"/>
+      </w:pPr>
+      <w:r>
+        <w:t xml:space="preserve">  "</w:t>
+      </w:r>
+      <w:r>
+        <w:rPr>
+          <w:highlight w:val="yellow"/>
+        </w:rPr>
+        <w:t>V3003A</w:t>
+      </w:r>
+      <w:r>
+        <w:t>", "</w:t>
+      </w:r>
+      <w:r>
+        <w:rPr>
+          <w:highlight w:val="yellow"/>
+        </w:rPr>
+        <w:t>VD2004</w:t>
+      </w:r>
+      <w:r>
+        <w:t>", "</w:t>
+      </w:r>
+      <w:r>
+        <w:rPr>
+          <w:highlight w:val="yellow"/>
+        </w:rPr>
+        <w:t>V3002A</w:t>
+      </w:r>
+      <w:r>
+        <w:t>", "</w:t>
+      </w:r>
+      <w:r>
+        <w:rPr>
+          <w:highlight w:val="cyan"/>
+        </w:rPr>
+        <w:t>ID_</w:t>
+      </w:r>
+      <w:proofErr w:type="gramStart"/>
+      <w:r>
+        <w:rPr>
+          <w:highlight w:val="cyan"/>
+        </w:rPr>
+        <w:t>DOMICILIO</w:t>
+      </w:r>
+      <w:proofErr w:type="gramEnd"/>
+      <w:r>
+        <w:t>", "</w:t>
+      </w:r>
+      <w:r>
+        <w:rPr>
+          <w:highlight w:val="yellow"/>
+        </w:rPr>
+        <w:t>V2001</w:t>
+      </w:r>
+      <w:r>
+        <w:t>", "</w:t>
+      </w:r>
+      <w:r>
+        <w:rPr>
+          <w:highlight w:val="yellow"/>
+        </w:rPr>
+        <w:t>VD4016</w:t>
+      </w:r>
+      <w:r>
+        <w:t>",</w:t>
+      </w:r>
+    </w:p>
+    <w:p>
+      <w:pPr>
+        <w:spacing w:line="360" w:lineRule="auto"/>
+      </w:pPr>
+      <w:r>
+        <w:t xml:space="preserve">  "</w:t>
+      </w:r>
+      <w:r>
+        <w:rPr>
+          <w:highlight w:val="yellow"/>
+        </w:rPr>
+        <w:t>VD4017</w:t>
+      </w:r>
+      <w:r>
+        <w:t>", "</w:t>
+      </w:r>
+      <w:r>
+        <w:t>Trimestre</w:t>
+      </w:r>
+      <w:r>
+        <w:t>", "</w:t>
+      </w:r>
+      <w:r>
+        <w:rPr>
+          <w:highlight w:val="yellow"/>
+        </w:rPr>
+        <w:t>VD2003</w:t>
+      </w:r>
+      <w:r>
+        <w:t>", "</w:t>
+      </w:r>
+      <w:r>
+        <w:rPr>
+          <w:highlight w:val="red"/>
+        </w:rPr>
+        <w:t>VD4019</w:t>
+      </w:r>
+      <w:commentRangeStart w:id="1"/>
+      <w:r>
+        <w:t>"</w:t>
+      </w:r>
+      <w:commentRangeEnd w:id="1"/>
+      <w:r>
+        <w:rPr>
+          <w:rStyle w:val="Refdecomentrio"/>
+        </w:rPr>
+        <w:commentReference w:id="1"/>
+      </w:r>
+      <w:r>
+        <w:t>, "</w:t>
+      </w:r>
+      <w:r>
+        <w:rPr>
+          <w:highlight w:val="yellow"/>
+        </w:rPr>
+        <w:t>V2007</w:t>
+      </w:r>
+      <w:r>
+        <w:t>", "</w:t>
+      </w:r>
+      <w:r>
+        <w:rPr>
+          <w:highlight w:val="yellow"/>
+        </w:rPr>
+        <w:t>V3009A</w:t>
+      </w:r>
+      <w:r>
+        <w:t>","</w:t>
+      </w:r>
+      <w:r>
+        <w:rPr>
+          <w:highlight w:val="yellow"/>
+        </w:rPr>
+        <w:t>VD2002</w:t>
+      </w:r>
+      <w:r>
+        <w:t>", "</w:t>
+      </w:r>
+      <w:r>
+        <w:rPr>
+          <w:highlight w:val="yellow"/>
+        </w:rPr>
+        <w:t>V3006</w:t>
+      </w:r>
+      <w:r>
+        <w:t>",</w:t>
+      </w:r>
+      <w:r>
+        <w:t xml:space="preserve"> </w:t>
+      </w:r>
+      <w:r>
+        <w:t>"</w:t>
+      </w:r>
+      <w:r>
+        <w:rPr>
+          <w:highlight w:val="red"/>
+        </w:rPr>
+        <w:t>VD3005</w:t>
+      </w:r>
+      <w:commentRangeStart w:id="2"/>
+      <w:r>
+        <w:t>"</w:t>
+      </w:r>
+      <w:commentRangeEnd w:id="2"/>
+      <w:r>
+        <w:rPr>
+          <w:rStyle w:val="Refdecomentrio"/>
+        </w:rPr>
+        <w:commentReference w:id="2"/>
+      </w:r>
+      <w:r>
+        <w:t>, "</w:t>
+      </w:r>
+      <w:r>
+        <w:rPr>
+          <w:highlight w:val="yellow"/>
+        </w:rPr>
+        <w:t>V2010</w:t>
+      </w:r>
+      <w:r>
+        <w:t>")</w:t>
+      </w:r>
+    </w:p>
+    <w:p>
+      <w:pPr>
+        <w:spacing w:line="360" w:lineRule="auto"/>
+      </w:pPr>
+      <w:r>
+        <w:rPr>
+          <w:highlight w:val="yellow"/>
+        </w:rPr>
+        <w:t xml:space="preserve">Selecionados </w:t>
+      </w:r>
+      <w:r>
+        <w:rPr>
+          <w:highlight w:val="yellow"/>
+        </w:rPr>
+        <w:t>Fernando</w:t>
+      </w:r>
+    </w:p>
+    <w:p>
+      <w:pPr>
+        <w:spacing w:line="360" w:lineRule="auto"/>
+      </w:pPr>
+      <w:r>
+        <w:rPr>
+          <w:highlight w:val="cyan"/>
+        </w:rPr>
+        <w:t xml:space="preserve">Inseridos </w:t>
+      </w:r>
+      <w:proofErr w:type="spellStart"/>
+      <w:r>
+        <w:rPr>
+          <w:highlight w:val="cyan"/>
+        </w:rPr>
+        <w:t>PNADc</w:t>
+      </w:r>
+      <w:proofErr w:type="spellEnd"/>
     </w:p>
     <w:sectPr>
       <w:pgSz w:w="11906" w:h="16838"/>
@@ -5204,6 +5547,97 @@
     </w:sectPr>
   </w:body>
 </w:document>
+</file>
+
+<file path=word/comments.xml><?xml version="1.0" encoding="utf-8"?>
+<w:comments xmlns:wpc="http://schemas.microsoft.com/office/word/2010/wordprocessingCanvas" xmlns:cx="http://schemas.microsoft.com/office/drawing/2014/chartex" xmlns:cx1="http://schemas.microsoft.com/office/drawing/2015/9/8/chartex" xmlns:cx2="http://schemas.microsoft.com/office/drawing/2015/10/21/chartex" xmlns:cx3="http://schemas.microsoft.com/office/drawing/2016/5/9/chartex" xmlns:cx4="http://schemas.microsoft.com/office/drawing/2016/5/10/chartex" xmlns:cx5="http://schemas.microsoft.com/office/drawing/2016/5/11/chartex" xmlns:cx6="http://schemas.microsoft.com/office/drawing/2016/5/12/chartex" xmlns:cx7="http://schemas.microsoft.com/office/drawing/2016/5/13/chartex" xmlns:cx8="http://schemas.microsoft.com/office/drawing/2016/5/14/chartex" xmlns:mc="http://schemas.openxmlformats.org/markup-compatibility/2006" xmlns:aink="http://schemas.microsoft.com/office/drawing/2016/ink" xmlns:am3d="http://schemas.microsoft.com/office/drawing/2017/model3d" xmlns:o="urn:schemas-microsoft-com:office:office" xmlns:oel="http://schemas.microsoft.com/office/2019/extlst" xmlns:r="http://schemas.openxmlformats.org/officeDocument/2006/relationships" xmlns:m="http://schemas.openxmlformats.org/officeDocument/2006/math" xmlns:v="urn:schemas-microsoft-com:vml" xmlns:wp14="http://schemas.microsoft.com/office/word/2010/wordprocessingDrawing" xmlns:wp="http://schemas.openxmlformats.org/drawingml/2006/wordprocessingDrawing" xmlns:w10="urn:schemas-microsoft-com:office:word" xmlns:w="http://schemas.openxmlformats.org/wordprocessingml/2006/main" xmlns:w14="http://schemas.microsoft.com/office/word/2010/wordml" xmlns:w15="http://schemas.microsoft.com/office/word/2012/wordml" xmlns:w16cex="http://schemas.microsoft.com/office/word/2018/wordml/cex" xmlns:w16cid="http://schemas.microsoft.com/office/word/2016/wordml/cid" xmlns:w16="http://schemas.microsoft.com/office/word/2018/wordml" xmlns:w16du="http://schemas.microsoft.com/office/word/2023/wordml/word16du" xmlns:w16sdtdh="http://schemas.microsoft.com/office/word/2020/wordml/sdtdatahash" xmlns:w16se="http://schemas.microsoft.com/office/word/2015/wordml/symex" xmlns:wpg="http://schemas.microsoft.com/office/word/2010/wordprocessingGroup" xmlns:wpi="http://schemas.microsoft.com/office/word/2010/wordprocessingInk" xmlns:wne="http://schemas.microsoft.com/office/word/2006/wordml" xmlns:wps="http://schemas.microsoft.com/office/word/2010/wordprocessingShape" mc:Ignorable="w14 w15 w16se w16cid w16 w16cex w16sdtdh w16du wp14">
+  <w:comment w:id="0" w:author="Fernando Vieira" w:date="2024-11-12T01:00:00Z" w:initials="FV">
+    <w:p>
+      <w:pPr>
+        <w:pStyle w:val="Textodecomentrio"/>
+      </w:pPr>
+      <w:r>
+        <w:rPr>
+          <w:rStyle w:val="Refdecomentrio"/>
+        </w:rPr>
+        <w:annotationRef/>
+      </w:r>
+      <w:r>
+        <w:t>Dia de nascimento</w:t>
+      </w:r>
+    </w:p>
+  </w:comment>
+  <w:comment w:id="1" w:author="Fernando Vieira" w:date="2024-11-12T01:01:00Z" w:initials="FV">
+    <w:p>
+      <w:pPr>
+        <w:pStyle w:val="Textodecomentrio"/>
+      </w:pPr>
+      <w:r>
+        <w:rPr>
+          <w:rStyle w:val="Refdecomentrio"/>
+        </w:rPr>
+        <w:annotationRef/>
+      </w:r>
+      <w:r>
+        <w:rPr>
+          <w:color w:val="242424"/>
+          <w:highlight w:val="white"/>
+        </w:rPr>
+        <w:t>Rendimento mensal habitual de todos os trabalhos para pessoas de 14 anos ou mais de idade (apenas para pessoas que receberam em dinheiro, produtos ou mercadorias em qualquer trabalho)</w:t>
+      </w:r>
+      <w:r>
+        <w:t xml:space="preserve"> </w:t>
+      </w:r>
+    </w:p>
+  </w:comment>
+  <w:comment w:id="2" w:author="Fernando Vieira" w:date="2024-11-12T01:02:00Z" w:initials="FV">
+    <w:p>
+      <w:pPr>
+        <w:pStyle w:val="Textodecomentrio"/>
+      </w:pPr>
+      <w:r>
+        <w:rPr>
+          <w:rStyle w:val="Refdecomentrio"/>
+        </w:rPr>
+        <w:annotationRef/>
+      </w:r>
+      <w:r>
+        <w:rPr>
+          <w:color w:val="242424"/>
+          <w:highlight w:val="white"/>
+        </w:rPr>
+        <w:t>Anos de estudo (pessoas de 5 anos ou mais de idade) padronizado para o Ensino fundamental - SISTEMA DE 9 ANOS</w:t>
+      </w:r>
+      <w:r>
+        <w:t xml:space="preserve"> </w:t>
+      </w:r>
+    </w:p>
+  </w:comment>
+</w:comments>
+</file>
+
+<file path=word/commentsExtended.xml><?xml version="1.0" encoding="utf-8"?>
+<w15:commentsEx xmlns:wpc="http://schemas.microsoft.com/office/word/2010/wordprocessingCanvas" xmlns:cx="http://schemas.microsoft.com/office/drawing/2014/chartex" xmlns:cx1="http://schemas.microsoft.com/office/drawing/2015/9/8/chartex" xmlns:cx2="http://schemas.microsoft.com/office/drawing/2015/10/21/chartex" xmlns:cx3="http://schemas.microsoft.com/office/drawing/2016/5/9/chartex" xmlns:cx4="http://schemas.microsoft.com/office/drawing/2016/5/10/chartex" xmlns:cx5="http://schemas.microsoft.com/office/drawing/2016/5/11/chartex" xmlns:cx6="http://schemas.microsoft.com/office/drawing/2016/5/12/chartex" xmlns:cx7="http://schemas.microsoft.com/office/drawing/2016/5/13/chartex" xmlns:cx8="http://schemas.microsoft.com/office/drawing/2016/5/14/chartex" xmlns:mc="http://schemas.openxmlformats.org/markup-compatibility/2006" xmlns:aink="http://schemas.microsoft.com/office/drawing/2016/ink" xmlns:am3d="http://schemas.microsoft.com/office/drawing/2017/model3d" xmlns:o="urn:schemas-microsoft-com:office:office" xmlns:oel="http://schemas.microsoft.com/office/2019/extlst" xmlns:r="http://schemas.openxmlformats.org/officeDocument/2006/relationships" xmlns:m="http://schemas.openxmlformats.org/officeDocument/2006/math" xmlns:v="urn:schemas-microsoft-com:vml" xmlns:wp14="http://schemas.microsoft.com/office/word/2010/wordprocessingDrawing" xmlns:wp="http://schemas.openxmlformats.org/drawingml/2006/wordprocessingDrawing" xmlns:w10="urn:schemas-microsoft-com:office:word" xmlns:w="http://schemas.openxmlformats.org/wordprocessingml/2006/main" xmlns:w14="http://schemas.microsoft.com/office/word/2010/wordml" xmlns:w15="http://schemas.microsoft.com/office/word/2012/wordml" xmlns:w16cex="http://schemas.microsoft.com/office/word/2018/wordml/cex" xmlns:w16cid="http://schemas.microsoft.com/office/word/2016/wordml/cid" xmlns:w16="http://schemas.microsoft.com/office/word/2018/wordml" xmlns:w16du="http://schemas.microsoft.com/office/word/2023/wordml/word16du" xmlns:w16sdtdh="http://schemas.microsoft.com/office/word/2020/wordml/sdtdatahash" xmlns:w16se="http://schemas.microsoft.com/office/word/2015/wordml/symex" xmlns:wpg="http://schemas.microsoft.com/office/word/2010/wordprocessingGroup" xmlns:wpi="http://schemas.microsoft.com/office/word/2010/wordprocessingInk" xmlns:wne="http://schemas.microsoft.com/office/word/2006/wordml" xmlns:wps="http://schemas.microsoft.com/office/word/2010/wordprocessingShape" mc:Ignorable="w14 w15 w16se w16cid w16 w16cex w16sdtdh w16du wp14">
+  <w15:commentEx w15:paraId="6834FBA9" w15:done="0"/>
+  <w15:commentEx w15:paraId="27C5DD8E" w15:done="0"/>
+  <w15:commentEx w15:paraId="1807C6DD" w15:done="0"/>
+</w15:commentsEx>
+</file>
+
+<file path=word/commentsExtensible.xml><?xml version="1.0" encoding="utf-8"?>
+<w16cex:commentsExtensible xmlns:wpc="http://schemas.microsoft.com/office/word/2010/wordprocessingCanvas" xmlns:cx="http://schemas.microsoft.com/office/drawing/2014/chartex" xmlns:cx1="http://schemas.microsoft.com/office/drawing/2015/9/8/chartex" xmlns:cx2="http://schemas.microsoft.com/office/drawing/2015/10/21/chartex" xmlns:cx3="http://schemas.microsoft.com/office/drawing/2016/5/9/chartex" xmlns:cx4="http://schemas.microsoft.com/office/drawing/2016/5/10/chartex" xmlns:cx5="http://schemas.microsoft.com/office/drawing/2016/5/11/chartex" xmlns:cx6="http://schemas.microsoft.com/office/drawing/2016/5/12/chartex" xmlns:cx7="http://schemas.microsoft.com/office/drawing/2016/5/13/chartex" xmlns:cx8="http://schemas.microsoft.com/office/drawing/2016/5/14/chartex" xmlns:cr="http://schemas.microsoft.com/office/comments/2020/reactions" xmlns:mc="http://schemas.openxmlformats.org/markup-compatibility/2006" xmlns:aink="http://schemas.microsoft.com/office/drawing/2016/ink" xmlns:am3d="http://schemas.microsoft.com/office/drawing/2017/model3d" xmlns:o="urn:schemas-microsoft-com:office:office" xmlns:oel="http://schemas.microsoft.com/office/2019/extlst" xmlns:r="http://schemas.openxmlformats.org/officeDocument/2006/relationships" xmlns:m="http://schemas.openxmlformats.org/officeDocument/2006/math" xmlns:v="urn:schemas-microsoft-com:vml" xmlns:wp14="http://schemas.microsoft.com/office/word/2010/wordprocessingDrawing" xmlns:wp="http://schemas.openxmlformats.org/drawingml/2006/wordprocessingDrawing" xmlns:w10="urn:schemas-microsoft-com:office:word" xmlns:w="http://schemas.openxmlformats.org/wordprocessingml/2006/main" xmlns:w14="http://schemas.microsoft.com/office/word/2010/wordml" xmlns:w15="http://schemas.microsoft.com/office/word/2012/wordml" xmlns:w16cex="http://schemas.microsoft.com/office/word/2018/wordml/cex" xmlns:w16cid="http://schemas.microsoft.com/office/word/2016/wordml/cid" xmlns:w16="http://schemas.microsoft.com/office/word/2018/wordml" xmlns:w16du="http://schemas.microsoft.com/office/word/2023/wordml/word16du" xmlns:w16sdtdh="http://schemas.microsoft.com/office/word/2020/wordml/sdtdatahash" xmlns:w16se="http://schemas.microsoft.com/office/word/2015/wordml/symex" xmlns:wpg="http://schemas.microsoft.com/office/word/2010/wordprocessingGroup" xmlns:wpi="http://schemas.microsoft.com/office/word/2010/wordprocessingInk" xmlns:wne="http://schemas.microsoft.com/office/word/2006/wordml" xmlns:wps="http://schemas.microsoft.com/office/word/2010/wordprocessingShape" mc:Ignorable="w14 w15 w16se w16cid w16 w16cex w16sdtdh cr w16du wp14">
+  <w16cex:commentExtensible w16cex:durableId="739E02D4" w16cex:dateUtc="2024-11-12T04:00:00Z"/>
+  <w16cex:commentExtensible w16cex:durableId="66DB6684" w16cex:dateUtc="2024-11-12T04:01:00Z"/>
+  <w16cex:commentExtensible w16cex:durableId="33556946" w16cex:dateUtc="2024-11-12T04:02:00Z"/>
+</w16cex:commentsExtensible>
+</file>
+
+<file path=word/commentsIds.xml><?xml version="1.0" encoding="utf-8"?>
+<w16cid:commentsIds xmlns:wpc="http://schemas.microsoft.com/office/word/2010/wordprocessingCanvas" xmlns:cx="http://schemas.microsoft.com/office/drawing/2014/chartex" xmlns:cx1="http://schemas.microsoft.com/office/drawing/2015/9/8/chartex" xmlns:cx2="http://schemas.microsoft.com/office/drawing/2015/10/21/chartex" xmlns:cx3="http://schemas.microsoft.com/office/drawing/2016/5/9/chartex" xmlns:cx4="http://schemas.microsoft.com/office/drawing/2016/5/10/chartex" xmlns:cx5="http://schemas.microsoft.com/office/drawing/2016/5/11/chartex" xmlns:cx6="http://schemas.microsoft.com/office/drawing/2016/5/12/chartex" xmlns:cx7="http://schemas.microsoft.com/office/drawing/2016/5/13/chartex" xmlns:cx8="http://schemas.microsoft.com/office/drawing/2016/5/14/chartex" xmlns:mc="http://schemas.openxmlformats.org/markup-compatibility/2006" xmlns:aink="http://schemas.microsoft.com/office/drawing/2016/ink" xmlns:am3d="http://schemas.microsoft.com/office/drawing/2017/model3d" xmlns:o="urn:schemas-microsoft-com:office:office" xmlns:oel="http://schemas.microsoft.com/office/2019/extlst" xmlns:r="http://schemas.openxmlformats.org/officeDocument/2006/relationships" xmlns:m="http://schemas.openxmlformats.org/officeDocument/2006/math" xmlns:v="urn:schemas-microsoft-com:vml" xmlns:wp14="http://schemas.microsoft.com/office/word/2010/wordprocessingDrawing" xmlns:wp="http://schemas.openxmlformats.org/drawingml/2006/wordprocessingDrawing" xmlns:w10="urn:schemas-microsoft-com:office:word" xmlns:w="http://schemas.openxmlformats.org/wordprocessingml/2006/main" xmlns:w14="http://schemas.microsoft.com/office/word/2010/wordml" xmlns:w15="http://schemas.microsoft.com/office/word/2012/wordml" xmlns:w16cex="http://schemas.microsoft.com/office/word/2018/wordml/cex" xmlns:w16cid="http://schemas.microsoft.com/office/word/2016/wordml/cid" xmlns:w16="http://schemas.microsoft.com/office/word/2018/wordml" xmlns:w16du="http://schemas.microsoft.com/office/word/2023/wordml/word16du" xmlns:w16sdtdh="http://schemas.microsoft.com/office/word/2020/wordml/sdtdatahash" xmlns:w16se="http://schemas.microsoft.com/office/word/2015/wordml/symex" xmlns:wpg="http://schemas.microsoft.com/office/word/2010/wordprocessingGroup" xmlns:wpi="http://schemas.microsoft.com/office/word/2010/wordprocessingInk" xmlns:wne="http://schemas.microsoft.com/office/word/2006/wordml" xmlns:wps="http://schemas.microsoft.com/office/word/2010/wordprocessingShape" mc:Ignorable="w14 w15 w16se w16cid w16 w16cex w16sdtdh w16du wp14">
+  <w16cid:commentId w16cid:paraId="6834FBA9" w16cid:durableId="739E02D4"/>
+  <w16cid:commentId w16cid:paraId="27C5DD8E" w16cid:durableId="66DB6684"/>
+  <w16cid:commentId w16cid:paraId="1807C6DD" w16cid:durableId="33556946"/>
+</w16cid:commentsIds>
 </file>
 
 <file path=word/numbering.xml><?xml version="1.0" encoding="utf-8"?>
@@ -7134,6 +7568,14 @@
     <w:abstractNumId w:val="6"/>
   </w:num>
 </w:numbering>
+</file>
+
+<file path=word/people.xml><?xml version="1.0" encoding="utf-8"?>
+<w15:people xmlns:wpc="http://schemas.microsoft.com/office/word/2010/wordprocessingCanvas" xmlns:cx="http://schemas.microsoft.com/office/drawing/2014/chartex" xmlns:cx1="http://schemas.microsoft.com/office/drawing/2015/9/8/chartex" xmlns:cx2="http://schemas.microsoft.com/office/drawing/2015/10/21/chartex" xmlns:cx3="http://schemas.microsoft.com/office/drawing/2016/5/9/chartex" xmlns:cx4="http://schemas.microsoft.com/office/drawing/2016/5/10/chartex" xmlns:cx5="http://schemas.microsoft.com/office/drawing/2016/5/11/chartex" xmlns:cx6="http://schemas.microsoft.com/office/drawing/2016/5/12/chartex" xmlns:cx7="http://schemas.microsoft.com/office/drawing/2016/5/13/chartex" xmlns:cx8="http://schemas.microsoft.com/office/drawing/2016/5/14/chartex" xmlns:mc="http://schemas.openxmlformats.org/markup-compatibility/2006" xmlns:aink="http://schemas.microsoft.com/office/drawing/2016/ink" xmlns:am3d="http://schemas.microsoft.com/office/drawing/2017/model3d" xmlns:o="urn:schemas-microsoft-com:office:office" xmlns:oel="http://schemas.microsoft.com/office/2019/extlst" xmlns:r="http://schemas.openxmlformats.org/officeDocument/2006/relationships" xmlns:m="http://schemas.openxmlformats.org/officeDocument/2006/math" xmlns:v="urn:schemas-microsoft-com:vml" xmlns:wp14="http://schemas.microsoft.com/office/word/2010/wordprocessingDrawing" xmlns:wp="http://schemas.openxmlformats.org/drawingml/2006/wordprocessingDrawing" xmlns:w10="urn:schemas-microsoft-com:office:word" xmlns:w="http://schemas.openxmlformats.org/wordprocessingml/2006/main" xmlns:w14="http://schemas.microsoft.com/office/word/2010/wordml" xmlns:w15="http://schemas.microsoft.com/office/word/2012/wordml" xmlns:w16cex="http://schemas.microsoft.com/office/word/2018/wordml/cex" xmlns:w16cid="http://schemas.microsoft.com/office/word/2016/wordml/cid" xmlns:w16="http://schemas.microsoft.com/office/word/2018/wordml" xmlns:w16du="http://schemas.microsoft.com/office/word/2023/wordml/word16du" xmlns:w16sdtdh="http://schemas.microsoft.com/office/word/2020/wordml/sdtdatahash" xmlns:w16se="http://schemas.microsoft.com/office/word/2015/wordml/symex" xmlns:wpg="http://schemas.microsoft.com/office/word/2010/wordprocessingGroup" xmlns:wpi="http://schemas.microsoft.com/office/word/2010/wordprocessingInk" xmlns:wne="http://schemas.microsoft.com/office/word/2006/wordml" xmlns:wps="http://schemas.microsoft.com/office/word/2010/wordprocessingShape" mc:Ignorable="w14 w15 w16se w16cid w16 w16cex w16sdtdh w16du wp14">
+  <w15:person w15:author="Fernando Vieira">
+    <w15:presenceInfo w15:providerId="Windows Live" w15:userId="f97fb756bfb044a9"/>
+  </w15:person>
+</w15:people>
 </file>
 
 <file path=word/styles.xml><?xml version="1.0" encoding="utf-8"?>
@@ -8053,6 +8495,72 @@
       <w:spacing w:val="5"/>
     </w:rPr>
   </w:style>
+  <w:style w:type="character" w:styleId="Refdecomentrio">
+    <w:name w:val="annotation reference"/>
+    <w:basedOn w:val="Fontepargpadro"/>
+    <w:uiPriority w:val="99"/>
+    <w:semiHidden/>
+    <w:unhideWhenUsed/>
+    <w:rsid w:val="00371151"/>
+    <w:rPr>
+      <w:sz w:val="16"/>
+      <w:szCs w:val="16"/>
+    </w:rPr>
+  </w:style>
+  <w:style w:type="paragraph" w:styleId="Textodecomentrio">
+    <w:name w:val="annotation text"/>
+    <w:basedOn w:val="Normal"/>
+    <w:link w:val="TextodecomentrioChar"/>
+    <w:uiPriority w:val="99"/>
+    <w:unhideWhenUsed/>
+    <w:rsid w:val="00371151"/>
+    <w:pPr>
+      <w:spacing w:line="240" w:lineRule="auto"/>
+    </w:pPr>
+    <w:rPr>
+      <w:sz w:val="20"/>
+      <w:szCs w:val="20"/>
+    </w:rPr>
+  </w:style>
+  <w:style w:type="character" w:customStyle="1" w:styleId="TextodecomentrioChar">
+    <w:name w:val="Texto de comentário Char"/>
+    <w:basedOn w:val="Fontepargpadro"/>
+    <w:link w:val="Textodecomentrio"/>
+    <w:uiPriority w:val="99"/>
+    <w:rsid w:val="00371151"/>
+    <w:rPr>
+      <w:sz w:val="20"/>
+      <w:szCs w:val="20"/>
+    </w:rPr>
+  </w:style>
+  <w:style w:type="paragraph" w:styleId="Assuntodocomentrio">
+    <w:name w:val="annotation subject"/>
+    <w:basedOn w:val="Textodecomentrio"/>
+    <w:next w:val="Textodecomentrio"/>
+    <w:link w:val="AssuntodocomentrioChar"/>
+    <w:uiPriority w:val="99"/>
+    <w:semiHidden/>
+    <w:unhideWhenUsed/>
+    <w:rsid w:val="00371151"/>
+    <w:rPr>
+      <w:b/>
+      <w:bCs/>
+    </w:rPr>
+  </w:style>
+  <w:style w:type="character" w:customStyle="1" w:styleId="AssuntodocomentrioChar">
+    <w:name w:val="Assunto do comentário Char"/>
+    <w:basedOn w:val="TextodecomentrioChar"/>
+    <w:link w:val="Assuntodocomentrio"/>
+    <w:uiPriority w:val="99"/>
+    <w:semiHidden/>
+    <w:rsid w:val="00371151"/>
+    <w:rPr>
+      <w:b/>
+      <w:bCs/>
+      <w:sz w:val="20"/>
+      <w:szCs w:val="20"/>
+    </w:rPr>
+  </w:style>
 </w:styles>
 </file>
 

</xml_diff>